<commit_message>
phase 4 files, and missing phase 3 files
</commit_message>
<xml_diff>
--- a/irb-20-537-data_science_workshops/consent/Consent_Form_Only.docx
+++ b/irb-20-537-data_science_workshops/consent/Consent_Form_Only.docx
@@ -1,6 +1,6 @@
 
 <file path=word/document.xml><?xml version="1.0" encoding="utf-8"?>
-<w:document xmlns:wpc="http://schemas.microsoft.com/office/word/2010/wordprocessingCanvas" xmlns:cx="http://schemas.microsoft.com/office/drawing/2014/chartex" xmlns:cx1="http://schemas.microsoft.com/office/drawing/2015/9/8/chartex" xmlns:cx2="http://schemas.microsoft.com/office/drawing/2015/10/21/chartex" xmlns:cx3="http://schemas.microsoft.com/office/drawing/2016/5/9/chartex" xmlns:cx4="http://schemas.microsoft.com/office/drawing/2016/5/10/chartex" xmlns:cx5="http://schemas.microsoft.com/office/drawing/2016/5/11/chartex" xmlns:cx6="http://schemas.microsoft.com/office/drawing/2016/5/12/chartex" xmlns:cx7="http://schemas.microsoft.com/office/drawing/2016/5/13/chartex" xmlns:cx8="http://schemas.microsoft.com/office/drawing/2016/5/14/chartex" xmlns:mc="http://schemas.openxmlformats.org/markup-compatibility/2006" xmlns:aink="http://schemas.microsoft.com/office/drawing/2016/ink" xmlns:am3d="http://schemas.microsoft.com/office/drawing/2017/model3d" xmlns:o="urn:schemas-microsoft-com:office:office" xmlns:r="http://schemas.openxmlformats.org/officeDocument/2006/relationships" xmlns:m="http://schemas.openxmlformats.org/officeDocument/2006/math" xmlns:v="urn:schemas-microsoft-com:vml" xmlns:wp14="http://schemas.microsoft.com/office/word/2010/wordprocessingDrawing" xmlns:wp="http://schemas.openxmlformats.org/drawingml/2006/wordprocessingDrawing" xmlns:w10="urn:schemas-microsoft-com:office:word" xmlns:w="http://schemas.openxmlformats.org/wordprocessingml/2006/main" xmlns:w14="http://schemas.microsoft.com/office/word/2010/wordml" xmlns:w15="http://schemas.microsoft.com/office/word/2012/wordml" xmlns:w16cex="http://schemas.microsoft.com/office/word/2018/wordml/cex" xmlns:w16cid="http://schemas.microsoft.com/office/word/2016/wordml/cid" xmlns:w16="http://schemas.microsoft.com/office/word/2018/wordml" xmlns:w16se="http://schemas.microsoft.com/office/word/2015/wordml/symex" xmlns:wpg="http://schemas.microsoft.com/office/word/2010/wordprocessingGroup" xmlns:wpi="http://schemas.microsoft.com/office/word/2010/wordprocessingInk" xmlns:wne="http://schemas.microsoft.com/office/word/2006/wordml" xmlns:wps="http://schemas.microsoft.com/office/word/2010/wordprocessingShape" mc:Ignorable="w14 w15 w16se w16cid w16 w16cex wp14">
+<w:document xmlns:wpc="http://schemas.microsoft.com/office/word/2010/wordprocessingCanvas" xmlns:cx="http://schemas.microsoft.com/office/drawing/2014/chartex" xmlns:cx1="http://schemas.microsoft.com/office/drawing/2015/9/8/chartex" xmlns:cx2="http://schemas.microsoft.com/office/drawing/2015/10/21/chartex" xmlns:cx3="http://schemas.microsoft.com/office/drawing/2016/5/9/chartex" xmlns:cx4="http://schemas.microsoft.com/office/drawing/2016/5/10/chartex" xmlns:cx5="http://schemas.microsoft.com/office/drawing/2016/5/11/chartex" xmlns:cx6="http://schemas.microsoft.com/office/drawing/2016/5/12/chartex" xmlns:cx7="http://schemas.microsoft.com/office/drawing/2016/5/13/chartex" xmlns:cx8="http://schemas.microsoft.com/office/drawing/2016/5/14/chartex" xmlns:mc="http://schemas.openxmlformats.org/markup-compatibility/2006" xmlns:aink="http://schemas.microsoft.com/office/drawing/2016/ink" xmlns:am3d="http://schemas.microsoft.com/office/drawing/2017/model3d" xmlns:o="urn:schemas-microsoft-com:office:office" xmlns:r="http://schemas.openxmlformats.org/officeDocument/2006/relationships" xmlns:m="http://schemas.openxmlformats.org/officeDocument/2006/math" xmlns:v="urn:schemas-microsoft-com:vml" xmlns:wp14="http://schemas.microsoft.com/office/word/2010/wordprocessingDrawing" xmlns:wp="http://schemas.openxmlformats.org/drawingml/2006/wordprocessingDrawing" xmlns:w10="urn:schemas-microsoft-com:office:word" xmlns:w="http://schemas.openxmlformats.org/wordprocessingml/2006/main" xmlns:w14="http://schemas.microsoft.com/office/word/2010/wordml" xmlns:w15="http://schemas.microsoft.com/office/word/2012/wordml" xmlns:w16cex="http://schemas.microsoft.com/office/word/2018/wordml/cex" xmlns:w16cid="http://schemas.microsoft.com/office/word/2016/wordml/cid" xmlns:w16="http://schemas.microsoft.com/office/word/2018/wordml" xmlns:w16sdtdh="http://schemas.microsoft.com/office/word/2020/wordml/sdtdatahash" xmlns:w16se="http://schemas.microsoft.com/office/word/2015/wordml/symex" xmlns:wpg="http://schemas.microsoft.com/office/word/2010/wordprocessingGroup" xmlns:wpi="http://schemas.microsoft.com/office/word/2010/wordprocessingInk" xmlns:wne="http://schemas.microsoft.com/office/word/2006/wordml" xmlns:wps="http://schemas.microsoft.com/office/word/2010/wordprocessingShape" mc:Ignorable="w14 w15 w16se w16cid w16 w16cex w16sdtdh wp14">
   <w:body>
     <w:p>
       <w:pPr>
@@ -544,7 +544,15 @@
           <w:rFonts w:ascii="Arial" w:eastAsia="Times New Roman" w:hAnsi="Arial" w:cs="Arial"/>
           <w:color w:val="000000"/>
         </w:rPr>
-        <w:t>Once you consent to participate in this study, you will follow a next arrow to the study survey and begin by answering some population-specific questions. One of these questions will include creating a unique identifier which will be used for future surveys in this study. This unique identifier will also be used to remove your data if you choose to not remain in the study. From there you will complete a student self-assessment about your experiences with programming, data processing, project management, and what you plan to get out of the workshop. The survey should take approximately 10-15 minutes to complete.</w:t>
+        <w:t xml:space="preserve">Once you consent to participate in this study, you will follow a next arrow to the study survey and begin by answering some population-specific questions. One of these questions will include creating a unique identifier which will be used for future surveys in this study. This unique identifier will also be used to remove your data if you choose to not remain in the study. From there you will complete a student self-assessment about your experiences with programming, data processing, project management, and what </w:t>
+      </w:r>
+      <w:r>
+        <w:rPr>
+          <w:rFonts w:ascii="Arial" w:eastAsia="Times New Roman" w:hAnsi="Arial" w:cs="Arial"/>
+          <w:color w:val="000000"/>
+        </w:rPr>
+        <w:lastRenderedPageBreak/>
+        <w:t>you plan to get out of the workshop. The survey should take approximately 10-15 minutes to complete.</w:t>
       </w:r>
     </w:p>
     <w:p>
@@ -582,7 +590,6 @@
           <w:rFonts w:ascii="Arial" w:eastAsia="Times New Roman" w:hAnsi="Arial" w:cs="Arial"/>
           <w:color w:val="000000"/>
         </w:rPr>
-        <w:lastRenderedPageBreak/>
         <w:t>Your responses in this survey will be used to create learner personas. These personas will then be used for the creation and design of workshop materials. The researchers will then take feedback from the workshop to improve materials for each type of learner persona.</w:t>
       </w:r>
     </w:p>
@@ -1145,6 +1152,7 @@
           <w:sz w:val="23"/>
           <w:szCs w:val="23"/>
         </w:rPr>
+        <w:lastRenderedPageBreak/>
         <w:t> </w:t>
       </w:r>
     </w:p>
@@ -1221,7 +1229,6 @@
           <w:rFonts w:ascii="Arial" w:eastAsia="Times New Roman" w:hAnsi="Arial" w:cs="Arial"/>
           <w:color w:val="000000"/>
         </w:rPr>
-        <w:lastRenderedPageBreak/>
         <w:t>There is minimal risk the by being a part of this study you could experience physical, psychological, privacy, legal, social, economic, or emotional distress given the subject of the survey.</w:t>
       </w:r>
     </w:p>
@@ -1620,6 +1627,7 @@
         <w:rPr>
           <w:rFonts w:ascii="Arial" w:hAnsi="Arial" w:cs="Arial"/>
         </w:rPr>
+        <w:lastRenderedPageBreak/>
         <w:t xml:space="preserve">No. I am not at least 18 years of age. </w:t>
       </w:r>
     </w:p>
@@ -1687,7 +1695,7 @@
 </file>
 
 <file path=word/people.xml><?xml version="1.0" encoding="utf-8"?>
-<w15:people xmlns:wpc="http://schemas.microsoft.com/office/word/2010/wordprocessingCanvas" xmlns:cx="http://schemas.microsoft.com/office/drawing/2014/chartex" xmlns:cx1="http://schemas.microsoft.com/office/drawing/2015/9/8/chartex" xmlns:cx2="http://schemas.microsoft.com/office/drawing/2015/10/21/chartex" xmlns:cx3="http://schemas.microsoft.com/office/drawing/2016/5/9/chartex" xmlns:cx4="http://schemas.microsoft.com/office/drawing/2016/5/10/chartex" xmlns:cx5="http://schemas.microsoft.com/office/drawing/2016/5/11/chartex" xmlns:cx6="http://schemas.microsoft.com/office/drawing/2016/5/12/chartex" xmlns:cx7="http://schemas.microsoft.com/office/drawing/2016/5/13/chartex" xmlns:cx8="http://schemas.microsoft.com/office/drawing/2016/5/14/chartex" xmlns:mc="http://schemas.openxmlformats.org/markup-compatibility/2006" xmlns:aink="http://schemas.microsoft.com/office/drawing/2016/ink" xmlns:am3d="http://schemas.microsoft.com/office/drawing/2017/model3d" xmlns:o="urn:schemas-microsoft-com:office:office" xmlns:r="http://schemas.openxmlformats.org/officeDocument/2006/relationships" xmlns:m="http://schemas.openxmlformats.org/officeDocument/2006/math" xmlns:v="urn:schemas-microsoft-com:vml" xmlns:wp14="http://schemas.microsoft.com/office/word/2010/wordprocessingDrawing" xmlns:wp="http://schemas.openxmlformats.org/drawingml/2006/wordprocessingDrawing" xmlns:w10="urn:schemas-microsoft-com:office:word" xmlns:w="http://schemas.openxmlformats.org/wordprocessingml/2006/main" xmlns:w14="http://schemas.microsoft.com/office/word/2010/wordml" xmlns:w15="http://schemas.microsoft.com/office/word/2012/wordml" xmlns:w16cex="http://schemas.microsoft.com/office/word/2018/wordml/cex" xmlns:w16cid="http://schemas.microsoft.com/office/word/2016/wordml/cid" xmlns:w16="http://schemas.microsoft.com/office/word/2018/wordml" xmlns:w16se="http://schemas.microsoft.com/office/word/2015/wordml/symex" xmlns:wpg="http://schemas.microsoft.com/office/word/2010/wordprocessingGroup" xmlns:wpi="http://schemas.microsoft.com/office/word/2010/wordprocessingInk" xmlns:wne="http://schemas.microsoft.com/office/word/2006/wordml" xmlns:wps="http://schemas.microsoft.com/office/word/2010/wordprocessingShape" mc:Ignorable="w14 w15 w16se w16cid w16 w16cex wp14">
+<w15:people xmlns:wpc="http://schemas.microsoft.com/office/word/2010/wordprocessingCanvas" xmlns:cx="http://schemas.microsoft.com/office/drawing/2014/chartex" xmlns:cx1="http://schemas.microsoft.com/office/drawing/2015/9/8/chartex" xmlns:cx2="http://schemas.microsoft.com/office/drawing/2015/10/21/chartex" xmlns:cx3="http://schemas.microsoft.com/office/drawing/2016/5/9/chartex" xmlns:cx4="http://schemas.microsoft.com/office/drawing/2016/5/10/chartex" xmlns:cx5="http://schemas.microsoft.com/office/drawing/2016/5/11/chartex" xmlns:cx6="http://schemas.microsoft.com/office/drawing/2016/5/12/chartex" xmlns:cx7="http://schemas.microsoft.com/office/drawing/2016/5/13/chartex" xmlns:cx8="http://schemas.microsoft.com/office/drawing/2016/5/14/chartex" xmlns:mc="http://schemas.openxmlformats.org/markup-compatibility/2006" xmlns:aink="http://schemas.microsoft.com/office/drawing/2016/ink" xmlns:am3d="http://schemas.microsoft.com/office/drawing/2017/model3d" xmlns:o="urn:schemas-microsoft-com:office:office" xmlns:r="http://schemas.openxmlformats.org/officeDocument/2006/relationships" xmlns:m="http://schemas.openxmlformats.org/officeDocument/2006/math" xmlns:v="urn:schemas-microsoft-com:vml" xmlns:wp14="http://schemas.microsoft.com/office/word/2010/wordprocessingDrawing" xmlns:wp="http://schemas.openxmlformats.org/drawingml/2006/wordprocessingDrawing" xmlns:w10="urn:schemas-microsoft-com:office:word" xmlns:w="http://schemas.openxmlformats.org/wordprocessingml/2006/main" xmlns:w14="http://schemas.microsoft.com/office/word/2010/wordml" xmlns:w15="http://schemas.microsoft.com/office/word/2012/wordml" xmlns:w16cex="http://schemas.microsoft.com/office/word/2018/wordml/cex" xmlns:w16cid="http://schemas.microsoft.com/office/word/2016/wordml/cid" xmlns:w16="http://schemas.microsoft.com/office/word/2018/wordml" xmlns:w16sdtdh="http://schemas.microsoft.com/office/word/2020/wordml/sdtdatahash" xmlns:w16se="http://schemas.microsoft.com/office/word/2015/wordml/symex" xmlns:wpg="http://schemas.microsoft.com/office/word/2010/wordprocessingGroup" xmlns:wpi="http://schemas.microsoft.com/office/word/2010/wordprocessingInk" xmlns:wne="http://schemas.microsoft.com/office/word/2006/wordml" xmlns:wps="http://schemas.microsoft.com/office/word/2010/wordprocessingShape" mc:Ignorable="w14 w15 w16se w16cid w16 w16cex w16sdtdh wp14">
   <w15:person w15:author="Daniel Chen">
     <w15:presenceInfo w15:providerId="Windows Live" w15:userId="713a26838d5e1ace"/>
   </w15:person>
@@ -1698,7 +1706,7 @@
 </file>
 
 <file path=word/styles.xml><?xml version="1.0" encoding="utf-8"?>
-<w:styles xmlns:mc="http://schemas.openxmlformats.org/markup-compatibility/2006" xmlns:r="http://schemas.openxmlformats.org/officeDocument/2006/relationships" xmlns:w="http://schemas.openxmlformats.org/wordprocessingml/2006/main" xmlns:w14="http://schemas.microsoft.com/office/word/2010/wordml" xmlns:w15="http://schemas.microsoft.com/office/word/2012/wordml" xmlns:w16cex="http://schemas.microsoft.com/office/word/2018/wordml/cex" xmlns:w16cid="http://schemas.microsoft.com/office/word/2016/wordml/cid" xmlns:w16="http://schemas.microsoft.com/office/word/2018/wordml" xmlns:w16se="http://schemas.microsoft.com/office/word/2015/wordml/symex" mc:Ignorable="w14 w15 w16se w16cid w16 w16cex">
+<w:styles xmlns:mc="http://schemas.openxmlformats.org/markup-compatibility/2006" xmlns:r="http://schemas.openxmlformats.org/officeDocument/2006/relationships" xmlns:w="http://schemas.openxmlformats.org/wordprocessingml/2006/main" xmlns:w14="http://schemas.microsoft.com/office/word/2010/wordml" xmlns:w15="http://schemas.microsoft.com/office/word/2012/wordml" xmlns:w16cex="http://schemas.microsoft.com/office/word/2018/wordml/cex" xmlns:w16cid="http://schemas.microsoft.com/office/word/2016/wordml/cid" xmlns:w16="http://schemas.microsoft.com/office/word/2018/wordml" xmlns:w16sdtdh="http://schemas.microsoft.com/office/word/2020/wordml/sdtdatahash" xmlns:w16se="http://schemas.microsoft.com/office/word/2015/wordml/symex" mc:Ignorable="w14 w15 w16se w16cid w16 w16cex w16sdtdh">
   <w:docDefaults>
     <w:rPrDefault>
       <w:rPr>

</xml_diff>